<commit_message>
Add policy customization request template and update processing instructions
- Introduced `prompt.md` for generating JSON-formatted customization instructions based on customer data.
- Updated `updated_policy_instructions_v4.0.md` to reflect changes in output format and processing rules for JSON generation.
- Modified `questionnaire_responses.csv` to use semicolons as delimiters for better compatibility.
- Updated policy document to reflect the latest customization guidelines.
</commit_message>
<xml_diff>
--- a/data/v5 Freya POL-11 Access Control.docx
+++ b/data/v5 Freya POL-11 Access Control.docx
@@ -1613,10 +1613,16 @@
         <w:rPr>
           <w:shd w:val="clear" w:color="auto" w:fill="FFF2CC"/>
         </w:rPr>
+        <w:t xml:space="preserve"> business hours</w:t>
+      </w:r>
+      <w:r>
+        <w:rPr>
+          <w:shd w:val="clear" w:color="auto" w:fill="FFF2CC"/>
+        </w:rPr>
         <w:t>&gt;</w:t>
       </w:r>
       <w:r>
-        <w:t xml:space="preserve"> business hours.</w:t>
+        <w:t>.</w:t>
       </w:r>
     </w:p>
     <w:p>
@@ -2138,7 +2144,19 @@
         <w:rPr>
           <w:shd w:val="clear" w:color="auto" w:fill="FFF2CC"/>
         </w:rPr>
-        <w:t>&lt;IT Manager&gt;</w:t>
+        <w:t>&lt;</w:t>
+      </w:r>
+      <w:r>
+        <w:rPr>
+          <w:shd w:val="clear" w:color="auto" w:fill="FFF2CC"/>
+        </w:rPr>
+        <w:t xml:space="preserve">Exceptions: </w:t>
+      </w:r>
+      <w:r>
+        <w:rPr>
+          <w:shd w:val="clear" w:color="auto" w:fill="FFF2CC"/>
+        </w:rPr>
+        <w:t>IT Manager&gt;</w:t>
       </w:r>
       <w:r>
         <w:t xml:space="preserve"> for authorization.</w:t>
@@ -2185,13 +2203,13 @@
         <w:rPr>
           <w:shd w:val="clear" w:color="auto" w:fill="FFF2CC"/>
         </w:rPr>
-        <w:t>IT Manager</w:t>
+        <w:t xml:space="preserve">Violations: </w:t>
       </w:r>
       <w:r>
         <w:rPr>
           <w:shd w:val="clear" w:color="auto" w:fill="FFF2CC"/>
         </w:rPr>
-        <w:t>&gt;</w:t>
+        <w:t>IT Manager&gt;</w:t>
       </w:r>
       <w:r>
         <w:t>.</w:t>

</xml_diff>